<commit_message>
Update credits and custom
</commit_message>
<xml_diff>
--- a/Dev/Custom.docx
+++ b/Dev/Custom.docx
@@ -24,6 +24,7 @@
         <w:t>Here’s a list of things in our game that we feel are worth mentioning!</w:t>
       </w:r>
     </w:p>
+    <w:p/>
     <w:p>
       <w:r>
         <w:t xml:space="preserve">The camera work (shifting of camera, fading in and out scenes, zooming in and out, </w:t>
@@ -41,24 +42,53 @@
       </w:r>
       <w:proofErr w:type="spellStart"/>
       <w:r>
-        <w:t>S</w:t>
+        <w:t>SRDude’s</w:t>
+      </w:r>
+      <w:proofErr w:type="spellEnd"/>
+      <w:r>
+        <w:t xml:space="preserve"> </w:t>
+      </w:r>
+      <w:proofErr w:type="spellStart"/>
+      <w:r>
+        <w:t>SRD_CameraCore</w:t>
+      </w:r>
+      <w:proofErr w:type="spellEnd"/>
+      <w:r>
+        <w:t xml:space="preserve"> plugin to manipulate the camera.</w:t>
+      </w:r>
+    </w:p>
+    <w:p>
+      <w:r>
+        <w:t xml:space="preserve">Marcus created an algorithm to create </w:t>
+      </w:r>
+      <w:proofErr w:type="spellStart"/>
+      <w:r>
+        <w:t>screenshake</w:t>
+      </w:r>
+      <w:proofErr w:type="spellEnd"/>
+      <w:r>
+        <w:t xml:space="preserve">. The algorithm utilizes </w:t>
+      </w:r>
+      <w:proofErr w:type="spellStart"/>
+      <w:r>
+        <w:t>SRDude’s</w:t>
+      </w:r>
+      <w:proofErr w:type="spellEnd"/>
+      <w:r>
+        <w:t xml:space="preserve"> </w:t>
+      </w:r>
+      <w:proofErr w:type="spellStart"/>
+      <w:r>
+        <w:t>SRD_CameraCore</w:t>
+      </w:r>
+      <w:proofErr w:type="spellEnd"/>
+      <w:r>
+        <w:t xml:space="preserve"> plugin. The algorithm can be se</w:t>
       </w:r>
       <w:bookmarkStart w:id="0" w:name="_GoBack"/>
       <w:bookmarkEnd w:id="0"/>
       <w:r>
-        <w:t>RDude’s</w:t>
-      </w:r>
-      <w:proofErr w:type="spellEnd"/>
-      <w:r>
-        <w:t xml:space="preserve"> </w:t>
-      </w:r>
-      <w:proofErr w:type="spellStart"/>
-      <w:r>
-        <w:t>SRD_CameraCore</w:t>
-      </w:r>
-      <w:proofErr w:type="spellEnd"/>
-      <w:r>
-        <w:t xml:space="preserve"> plugin to manipulate the camera.</w:t>
+        <w:t>en under Databases &gt; Common Systems &gt; 0020 Screen Shaker.</w:t>
       </w:r>
     </w:p>
     <w:p>

</xml_diff>